<commit_message>
Retouche notice (parlage compte à rebours)
</commit_message>
<xml_diff>
--- a/Notice.docx
+++ b/Notice.docx
@@ -216,19 +216,34 @@
           <w:sz w:val="28"/>
           <w:u w:val="single"/>
         </w:rPr>
-        <w:t xml:space="preserve">Brouillard de guerre et taille </w:t>
+        <w:t>Brouillard de guerre,</w:t>
       </w:r>
       <w:r>
         <w:rPr>
           <w:sz w:val="28"/>
           <w:u w:val="single"/>
         </w:rPr>
+        <w:t xml:space="preserve"> taille </w:t>
+      </w:r>
+      <w:r>
+        <w:rPr>
+          <w:sz w:val="28"/>
+          <w:u w:val="single"/>
+        </w:rPr>
         <w:t>du labyrinthe</w:t>
       </w:r>
-    </w:p>
-    <w:p>
-      <w:pPr>
-        <w:rPr>
+      <w:r>
+        <w:rPr>
+          <w:sz w:val="28"/>
+          <w:u w:val="single"/>
+        </w:rPr>
+        <w:t xml:space="preserve"> et compte à rebours</w:t>
+      </w:r>
+    </w:p>
+    <w:p>
+      <w:pPr>
+        <w:rPr>
+          <w:i/>
           <w:sz w:val="24"/>
         </w:rPr>
       </w:pPr>
@@ -290,10 +305,18 @@
         <w:rPr>
           <w:sz w:val="24"/>
         </w:rPr>
-        <w:t xml:space="preserve"> Ajoute </w:t>
-      </w:r>
-      <w:r>
-        <w:rPr>
+        <w:t xml:space="preserve"> </w:t>
+      </w:r>
+      <w:r>
+        <w:rPr>
+          <w:i/>
+          <w:sz w:val="24"/>
+        </w:rPr>
+        <w:t xml:space="preserve">Ajoute </w:t>
+      </w:r>
+      <w:r>
+        <w:rPr>
+          <w:i/>
           <w:sz w:val="24"/>
         </w:rPr>
         <w:t>l’objet bonus carte.</w:t>
@@ -333,7 +356,19 @@
         <w:rPr>
           <w:sz w:val="24"/>
         </w:rPr>
-        <w:t xml:space="preserve"> disponibles :</w:t>
+        <w:t xml:space="preserve"> disponibles</w:t>
+      </w:r>
+      <w:r>
+        <w:rPr>
+          <w:sz w:val="24"/>
+        </w:rPr>
+        <w:t xml:space="preserve"> comportant chacun un compte à rebours différent</w:t>
+      </w:r>
+      <w:r>
+        <w:rPr>
+          <w:sz w:val="24"/>
+        </w:rPr>
+        <w:t> :</w:t>
       </w:r>
     </w:p>
     <w:p>
@@ -366,6 +401,24 @@
         </w:rPr>
         <w:t>20X20</w:t>
       </w:r>
+      <w:r>
+        <w:rPr>
+          <w:sz w:val="24"/>
+        </w:rPr>
+        <w:t xml:space="preserve"> </w:t>
+      </w:r>
+      <w:r>
+        <w:rPr>
+          <w:sz w:val="24"/>
+        </w:rPr>
+        <w:sym w:font="Wingdings" w:char="F0E8"/>
+      </w:r>
+      <w:r>
+        <w:rPr>
+          <w:sz w:val="24"/>
+        </w:rPr>
+        <w:t xml:space="preserve"> 1 minute</w:t>
+      </w:r>
     </w:p>
     <w:p>
       <w:pPr>
@@ -390,6 +443,37 @@
           <w:sz w:val="24"/>
         </w:rPr>
         <w:t xml:space="preserve"> 30x30</w:t>
+      </w:r>
+      <w:r>
+        <w:rPr>
+          <w:sz w:val="24"/>
+        </w:rPr>
+        <w:t xml:space="preserve"> </w:t>
+      </w:r>
+      <w:r>
+        <w:rPr>
+          <w:sz w:val="24"/>
+        </w:rPr>
+        <w:sym w:font="Wingdings" w:char="F0E8"/>
+      </w:r>
+      <w:r>
+        <w:rPr>
+          <w:sz w:val="24"/>
+        </w:rPr>
+        <w:t xml:space="preserve"> 2 minutes</w:t>
+      </w:r>
+    </w:p>
+    <w:p>
+      <w:pPr>
+        <w:rPr>
+          <w:sz w:val="24"/>
+        </w:rPr>
+      </w:pPr>
+      <w:r>
+        <w:rPr>
+          <w:sz w:val="24"/>
+        </w:rPr>
+        <w:t>Dans le cas où le joueur atteint la porte, le temps restant est multiplié par 100 et vient s’additionner au score.</w:t>
       </w:r>
       <w:bookmarkStart w:id="0" w:name="_GoBack"/>
       <w:bookmarkEnd w:id="0"/>
@@ -658,6 +742,14 @@
         </w:rPr>
         <w:t xml:space="preserve"> révèle les différents bonus sur la carte. Ajoute 500pts de score</w:t>
       </w:r>
+    </w:p>
+    <w:p>
+      <w:pPr>
+        <w:rPr>
+          <w:sz w:val="28"/>
+          <w:u w:val="single"/>
+        </w:rPr>
+      </w:pPr>
     </w:p>
     <w:p>
       <w:pPr>

</xml_diff>